<commit_message>
Cập nhật sơ đồ ERD
</commit_message>
<xml_diff>
--- a/BaiTapNhom_QL_KTX_NTU.docx
+++ b/BaiTapNhom_QL_KTX_NTU.docx
@@ -54,6 +54,9 @@
         </w:rPr>
       </w:pPr>
       <w:r>
+        <w:rPr>
+          <w:noProof/>
+        </w:rPr>
         <w:drawing>
           <wp:inline distT="0" distB="0" distL="0" distR="0" wp14:anchorId="34312B7B" wp14:editId="6C5749B8">
             <wp:extent cx="5851525" cy="3467100"/>
@@ -454,14 +457,7 @@
                 <w:b/>
                 <w:bCs/>
               </w:rPr>
-              <w:t>Hệ Thống Quản Lý Ký Túc Xá NTU</w:t>
-            </w:r>
-            <w:r>
-              <w:rPr>
-                <w:b/>
-                <w:bCs/>
-              </w:rPr>
-              <w:t xml:space="preserve"> </w:t>
+              <w:t xml:space="preserve">Hệ Thống Quản Lý Ký Túc Xá NTU </w:t>
             </w:r>
             <w:r>
               <w:rPr>
@@ -640,10 +636,7 @@
               <w:t>-</w:t>
             </w:r>
             <w:r>
-              <w:t>Thông tin hợp đồng</w:t>
-            </w:r>
-            <w:r>
-              <w:t xml:space="preserve"> </w:t>
+              <w:t xml:space="preserve">Thông tin hợp đồng </w:t>
             </w:r>
           </w:p>
           <w:p>
@@ -860,14 +853,7 @@
           <w:i/>
           <w:iCs/>
         </w:rPr>
-        <w:t>Hệ thống quản lý ký túc xá NTU (Huỳnh Tấn Phát</w:t>
-      </w:r>
-      <w:r>
-        <w:rPr>
-          <w:i/>
-          <w:iCs/>
-        </w:rPr>
-        <w:t>)</w:t>
+        <w:t>Hệ thống quản lý ký túc xá NTU (Huỳnh Tấn Phát)</w:t>
       </w:r>
     </w:p>
     <w:tbl>
@@ -1710,10 +1696,7 @@
               <w:jc w:val="left"/>
             </w:pPr>
             <w:r>
-              <w:t>-</w:t>
-            </w:r>
-            <w:r>
-              <w:t>Thông tin sinh viên</w:t>
+              <w:t>-Thông tin sinh viên</w:t>
             </w:r>
           </w:p>
           <w:p>
@@ -5294,10 +5277,7 @@
               <w:t>*</w:t>
             </w:r>
             <w:r>
-              <w:t xml:space="preserve"> </w:t>
-            </w:r>
-            <w:r>
-              <w:t>CÁN BỘ QUẢN LÝ</w:t>
+              <w:t xml:space="preserve"> CÁN BỘ QUẢN LÝ</w:t>
             </w:r>
           </w:p>
           <w:p>
@@ -5431,14 +5411,7 @@
           <w:i/>
           <w:iCs/>
         </w:rPr>
-        <w:t xml:space="preserve">Quản lý </w:t>
-      </w:r>
-      <w:r>
-        <w:rPr>
-          <w:i/>
-          <w:iCs/>
-        </w:rPr>
-        <w:t>hợp đồng</w:t>
+        <w:t>Quản lý hợp đồng</w:t>
       </w:r>
     </w:p>
     <w:tbl>
@@ -5717,14 +5690,7 @@
                 <w:b/>
                 <w:bCs/>
               </w:rPr>
-              <w:t>5</w:t>
-            </w:r>
-            <w:r>
-              <w:rPr>
-                <w:b/>
-                <w:bCs/>
-              </w:rPr>
-              <w:t>.1</w:t>
+              <w:t>5.1</w:t>
             </w:r>
           </w:p>
         </w:tc>
@@ -5947,14 +5913,7 @@
                 <w:b/>
                 <w:bCs/>
               </w:rPr>
-              <w:t>5</w:t>
-            </w:r>
-            <w:r>
-              <w:rPr>
-                <w:b/>
-                <w:bCs/>
-              </w:rPr>
-              <w:t>.</w:t>
+              <w:t>5.</w:t>
             </w:r>
             <w:r>
               <w:rPr>
@@ -7090,10 +7049,7 @@
               <w:t>-</w:t>
             </w:r>
             <w:r>
-              <w:t xml:space="preserve"> </w:t>
-            </w:r>
-            <w:r>
-              <w:t>Y</w:t>
+              <w:t xml:space="preserve"> Y</w:t>
             </w:r>
             <w:r>
               <w:t>ê</w:t>
@@ -7126,10 +7082,7 @@
               </w:rPr>
             </w:pPr>
             <w:r>
-              <w:t>-</w:t>
-            </w:r>
-            <w:r>
-              <w:t xml:space="preserve"> </w:t>
+              <w:t xml:space="preserve">- </w:t>
             </w:r>
             <w:r>
               <w:t>Báo cáo tình hình thu phí</w:t>
@@ -7155,16 +7108,10 @@
               <w:jc w:val="left"/>
             </w:pPr>
             <w:r>
-              <w:t>-</w:t>
-            </w:r>
-            <w:r>
-              <w:t xml:space="preserve"> </w:t>
-            </w:r>
-            <w:r>
-              <w:t>Danh sách phòng đang ở</w:t>
-            </w:r>
-            <w:r>
-              <w:t xml:space="preserve"> </w:t>
+              <w:t xml:space="preserve">- </w:t>
+            </w:r>
+            <w:r>
+              <w:t xml:space="preserve">Danh sách phòng đang ở </w:t>
             </w:r>
             <w:r>
               <w:t>*DỮ LIỆU HÓA ĐƠN VÀ DỊCH VỤ</w:t>
@@ -7176,10 +7123,7 @@
               <w:jc w:val="left"/>
             </w:pPr>
             <w:r>
-              <w:t>-</w:t>
-            </w:r>
-            <w:r>
-              <w:t xml:space="preserve"> </w:t>
+              <w:t xml:space="preserve">- </w:t>
             </w:r>
             <w:r>
               <w:t>Danh sách hóa đơn chưa thu</w:t>
@@ -7361,10 +7305,7 @@
               <w:t>-</w:t>
             </w:r>
             <w:r>
-              <w:t>Thông tin phòng nộp tiền</w:t>
-            </w:r>
-            <w:r>
-              <w:t xml:space="preserve"> </w:t>
+              <w:t xml:space="preserve">Thông tin phòng nộp tiền </w:t>
             </w:r>
             <w:r>
               <w:t>*DỮ LIỆU HÓA ĐƠN VÀ DỊCH VỤ</w:t>
@@ -8508,14 +8449,7 @@
                 <w:b/>
                 <w:bCs/>
               </w:rPr>
-              <w:t>9</w:t>
-            </w:r>
-            <w:r>
-              <w:rPr>
-                <w:b/>
-                <w:bCs/>
-              </w:rPr>
-              <w:t>.</w:t>
+              <w:t>9.</w:t>
             </w:r>
             <w:r>
               <w:rPr>
@@ -8769,6 +8703,9 @@
     </w:p>
     <w:p>
       <w:r>
+        <w:rPr>
+          <w:noProof/>
+        </w:rPr>
         <w:drawing>
           <wp:inline distT="0" distB="0" distL="0" distR="0" wp14:anchorId="04FFAEF4" wp14:editId="116B8AF7">
             <wp:extent cx="5760085" cy="3665220"/>
@@ -8831,6 +8768,9 @@
     </w:p>
     <w:p>
       <w:r>
+        <w:rPr>
+          <w:noProof/>
+        </w:rPr>
         <w:drawing>
           <wp:inline distT="0" distB="0" distL="0" distR="0" wp14:anchorId="4A722E19" wp14:editId="22B57380">
             <wp:extent cx="5963782" cy="4015740"/>
@@ -8906,6 +8846,9 @@
     </w:p>
     <w:p>
       <w:r>
+        <w:rPr>
+          <w:noProof/>
+        </w:rPr>
         <w:drawing>
           <wp:inline distT="0" distB="0" distL="0" distR="0" wp14:anchorId="7C0CF36C" wp14:editId="460B22A5">
             <wp:extent cx="5760085" cy="2359025"/>
@@ -8981,6 +8924,9 @@
     </w:p>
     <w:p>
       <w:r>
+        <w:rPr>
+          <w:noProof/>
+        </w:rPr>
         <w:lastRenderedPageBreak/>
         <w:drawing>
           <wp:inline distT="0" distB="0" distL="0" distR="0" wp14:anchorId="779A0458" wp14:editId="18C4A723">
@@ -9057,6 +9003,9 @@
     </w:p>
     <w:p>
       <w:r>
+        <w:rPr>
+          <w:noProof/>
+        </w:rPr>
         <w:drawing>
           <wp:inline distT="0" distB="0" distL="0" distR="0" wp14:anchorId="59EF03AC" wp14:editId="24E081C7">
             <wp:extent cx="5760085" cy="2660015"/>
@@ -9132,6 +9081,9 @@
     </w:p>
     <w:p>
       <w:r>
+        <w:rPr>
+          <w:noProof/>
+        </w:rPr>
         <w:lastRenderedPageBreak/>
         <w:drawing>
           <wp:inline distT="0" distB="0" distL="0" distR="0" wp14:anchorId="02C0CB13" wp14:editId="4C0ED986">
@@ -9217,6 +9169,7 @@
         <w:rPr>
           <w:i/>
           <w:iCs/>
+          <w:noProof/>
         </w:rPr>
         <w:drawing>
           <wp:inline distT="0" distB="0" distL="0" distR="0" wp14:anchorId="0428686C" wp14:editId="424C264F">
@@ -9303,6 +9256,7 @@
         <w:rPr>
           <w:i/>
           <w:iCs/>
+          <w:noProof/>
         </w:rPr>
         <w:drawing>
           <wp:inline distT="0" distB="0" distL="0" distR="0" wp14:anchorId="47B9C2D1" wp14:editId="1BD3CA54">
@@ -9388,6 +9342,7 @@
         <w:rPr>
           <w:i/>
           <w:iCs/>
+          <w:noProof/>
         </w:rPr>
         <w:drawing>
           <wp:inline distT="0" distB="0" distL="0" distR="0" wp14:anchorId="1D8B8940" wp14:editId="2FE332D4">
@@ -9473,6 +9428,7 @@
         <w:rPr>
           <w:i/>
           <w:iCs/>
+          <w:noProof/>
         </w:rPr>
         <w:lastRenderedPageBreak/>
         <w:drawing>
@@ -9561,6 +9517,7 @@
         <w:rPr>
           <w:i/>
           <w:iCs/>
+          <w:noProof/>
         </w:rPr>
         <w:drawing>
           <wp:inline distT="0" distB="0" distL="0" distR="0" wp14:anchorId="67F9B6A4" wp14:editId="38627F65">
@@ -9620,7 +9577,11 @@
     </w:p>
     <w:p>
       <w:pPr>
-        <w:ind w:left="360"/>
+        <w:pStyle w:val="ListParagraph"/>
+        <w:numPr>
+          <w:ilvl w:val="0"/>
+          <w:numId w:val="1"/>
+        </w:numPr>
         <w:rPr>
           <w:b/>
           <w:bCs/>
@@ -9636,25 +9597,27 @@
           <w:szCs w:val="26"/>
         </w:rPr>
         <w:lastRenderedPageBreak/>
-        <w:t xml:space="preserve">3. </w:t>
+        <w:t xml:space="preserve">Sơ đồ ERD </w:t>
       </w:r>
+    </w:p>
+    <w:p>
+      <w:pPr>
+        <w:pStyle w:val="ListParagraph"/>
+        <w:numPr>
+          <w:ilvl w:val="0"/>
+          <w:numId w:val="3"/>
+        </w:numPr>
+        <w:rPr>
+          <w:i/>
+          <w:iCs/>
+        </w:rPr>
+      </w:pPr>
       <w:r>
         <w:rPr>
-          <w:b/>
-          <w:bCs/>
-          <w:sz w:val="26"/>
-          <w:szCs w:val="26"/>
-        </w:rPr>
-        <w:t>Sơ đồ ERD</w:t>
-      </w:r>
-      <w:r>
-        <w:rPr>
-          <w:b/>
-          <w:bCs/>
-          <w:sz w:val="26"/>
-          <w:szCs w:val="26"/>
-        </w:rPr>
-        <w:t xml:space="preserve"> </w:t>
+          <w:i/>
+          <w:iCs/>
+        </w:rPr>
+        <w:t>Sơ đồ ERD mức thực thể</w:t>
       </w:r>
     </w:p>
     <w:p>
@@ -9669,6 +9632,7 @@
         <w:rPr>
           <w:i/>
           <w:iCs/>
+          <w:noProof/>
         </w:rPr>
         <w:drawing>
           <wp:inline distT="0" distB="0" distL="0" distR="0" wp14:anchorId="3B7E8EA3" wp14:editId="07754EDB">
@@ -9709,11 +9673,158 @@
     </w:p>
     <w:p>
       <w:pPr>
+        <w:pStyle w:val="ListParagraph"/>
+        <w:numPr>
+          <w:ilvl w:val="0"/>
+          <w:numId w:val="3"/>
+        </w:numPr>
         <w:rPr>
           <w:i/>
           <w:iCs/>
         </w:rPr>
       </w:pPr>
+      <w:r>
+        <w:rPr>
+          <w:i/>
+          <w:iCs/>
+        </w:rPr>
+        <w:t>Sơ đồ ERD mức logic</w:t>
+      </w:r>
+    </w:p>
+    <w:p>
+      <w:pPr>
+        <w:pStyle w:val="ListParagraph"/>
+        <w:ind w:left="0"/>
+        <w:rPr>
+          <w:i/>
+          <w:iCs/>
+        </w:rPr>
+      </w:pPr>
+      <w:r>
+        <w:rPr>
+          <w:i/>
+          <w:iCs/>
+        </w:rPr>
+        <w:drawing>
+          <wp:inline distT="0" distB="0" distL="0" distR="0" wp14:anchorId="46CE6901" wp14:editId="07FC2318">
+            <wp:extent cx="5760085" cy="3669030"/>
+            <wp:effectExtent l="0" t="0" r="0" b="7620"/>
+            <wp:docPr id="2133377330" name="Picture 1" descr="A computer screen shot of a computer&#10;&#10;AI-generated content may be incorrect."/>
+            <wp:cNvGraphicFramePr>
+              <a:graphicFrameLocks xmlns:a="http://schemas.openxmlformats.org/drawingml/2006/main" noChangeAspect="1"/>
+            </wp:cNvGraphicFramePr>
+            <a:graphic xmlns:a="http://schemas.openxmlformats.org/drawingml/2006/main">
+              <a:graphicData uri="http://schemas.openxmlformats.org/drawingml/2006/picture">
+                <pic:pic xmlns:pic="http://schemas.openxmlformats.org/drawingml/2006/picture">
+                  <pic:nvPicPr>
+                    <pic:cNvPr id="2133377330" name="Picture 1" descr="A computer screen shot of a computer&#10;&#10;AI-generated content may be incorrect."/>
+                    <pic:cNvPicPr/>
+                  </pic:nvPicPr>
+                  <pic:blipFill>
+                    <a:blip r:embed="rId18"/>
+                    <a:stretch>
+                      <a:fillRect/>
+                    </a:stretch>
+                  </pic:blipFill>
+                  <pic:spPr>
+                    <a:xfrm>
+                      <a:off x="0" y="0"/>
+                      <a:ext cx="5760085" cy="3669030"/>
+                    </a:xfrm>
+                    <a:prstGeom prst="rect">
+                      <a:avLst/>
+                    </a:prstGeom>
+                  </pic:spPr>
+                </pic:pic>
+              </a:graphicData>
+            </a:graphic>
+          </wp:inline>
+        </w:drawing>
+      </w:r>
+    </w:p>
+    <w:p>
+      <w:pPr>
+        <w:pStyle w:val="ListParagraph"/>
+        <w:numPr>
+          <w:ilvl w:val="0"/>
+          <w:numId w:val="3"/>
+        </w:numPr>
+        <w:rPr>
+          <w:i/>
+          <w:iCs/>
+        </w:rPr>
+      </w:pPr>
+      <w:r>
+        <w:rPr>
+          <w:i/>
+          <w:iCs/>
+        </w:rPr>
+        <w:t xml:space="preserve">Sơ đồ ERD mức </w:t>
+      </w:r>
+      <w:r>
+        <w:rPr>
+          <w:i/>
+          <w:iCs/>
+        </w:rPr>
+        <w:t>vật lý</w:t>
+      </w:r>
+    </w:p>
+    <w:p>
+      <w:pPr>
+        <w:rPr>
+          <w:i/>
+          <w:iCs/>
+        </w:rPr>
+      </w:pPr>
+      <w:r>
+        <w:rPr>
+          <w:i/>
+          <w:iCs/>
+          <w:noProof/>
+        </w:rPr>
+        <w:lastRenderedPageBreak/>
+        <w:drawing>
+          <wp:inline distT="0" distB="0" distL="0" distR="0" wp14:anchorId="65E1714C" wp14:editId="32F8D664">
+            <wp:extent cx="5760085" cy="3329305"/>
+            <wp:effectExtent l="0" t="0" r="0" b="4445"/>
+            <wp:docPr id="1473232102" name="Picture 1" descr="A computer screen shot of a computer flow chart&#10;&#10;AI-generated content may be incorrect."/>
+            <wp:cNvGraphicFramePr>
+              <a:graphicFrameLocks xmlns:a="http://schemas.openxmlformats.org/drawingml/2006/main" noChangeAspect="1"/>
+            </wp:cNvGraphicFramePr>
+            <a:graphic xmlns:a="http://schemas.openxmlformats.org/drawingml/2006/main">
+              <a:graphicData uri="http://schemas.openxmlformats.org/drawingml/2006/picture">
+                <pic:pic xmlns:pic="http://schemas.openxmlformats.org/drawingml/2006/picture">
+                  <pic:nvPicPr>
+                    <pic:cNvPr id="1473232102" name="Picture 1" descr="A computer screen shot of a computer flow chart&#10;&#10;AI-generated content may be incorrect."/>
+                    <pic:cNvPicPr/>
+                  </pic:nvPicPr>
+                  <pic:blipFill>
+                    <a:blip r:embed="rId19">
+                      <a:extLst>
+                        <a:ext uri="{28A0092B-C50C-407E-A947-70E740481C1C}">
+                          <a14:useLocalDpi xmlns:a14="http://schemas.microsoft.com/office/drawing/2010/main" val="0"/>
+                        </a:ext>
+                      </a:extLst>
+                    </a:blip>
+                    <a:stretch>
+                      <a:fillRect/>
+                    </a:stretch>
+                  </pic:blipFill>
+                  <pic:spPr>
+                    <a:xfrm>
+                      <a:off x="0" y="0"/>
+                      <a:ext cx="5760085" cy="3329305"/>
+                    </a:xfrm>
+                    <a:prstGeom prst="rect">
+                      <a:avLst/>
+                    </a:prstGeom>
+                  </pic:spPr>
+                </pic:pic>
+              </a:graphicData>
+            </a:graphic>
+          </wp:inline>
+        </w:drawing>
+      </w:r>
     </w:p>
     <w:p>
       <w:pPr>
@@ -9754,6 +9865,119 @@
 <file path=word/numbering.xml><?xml version="1.0" encoding="utf-8"?>
 <w:numbering xmlns:wpc="http://schemas.microsoft.com/office/word/2010/wordprocessingCanvas" xmlns:cx="http://schemas.microsoft.com/office/drawing/2014/chartex" xmlns:cx1="http://schemas.microsoft.com/office/drawing/2015/9/8/chartex" xmlns:cx2="http://schemas.microsoft.com/office/drawing/2015/10/21/chartex" xmlns:cx3="http://schemas.microsoft.com/office/drawing/2016/5/9/chartex" xmlns:cx4="http://schemas.microsoft.com/office/drawing/2016/5/10/chartex" xmlns:cx5="http://schemas.microsoft.com/office/drawing/2016/5/11/chartex" xmlns:cx6="http://schemas.microsoft.com/office/drawing/2016/5/12/chartex" xmlns:cx7="http://schemas.microsoft.com/office/drawing/2016/5/13/chartex" xmlns:cx8="http://schemas.microsoft.com/office/drawing/2016/5/14/chartex" xmlns:mc="http://schemas.openxmlformats.org/markup-compatibility/2006" xmlns:aink="http://schemas.microsoft.com/office/drawing/2016/ink" xmlns:am3d="http://schemas.microsoft.com/office/drawing/2017/model3d" xmlns:o="urn:schemas-microsoft-com:office:office" xmlns:oel="http://schemas.microsoft.com/office/2019/extlst" xmlns:r="http://schemas.openxmlformats.org/officeDocument/2006/relationships" xmlns:m="http://schemas.openxmlformats.org/officeDocument/2006/math" xmlns:v="urn:schemas-microsoft-com:vml" xmlns:wp14="http://schemas.microsoft.com/office/word/2010/wordprocessingDrawing" xmlns:wp="http://schemas.openxmlformats.org/drawingml/2006/wordprocessingDrawing" xmlns:w10="urn:schemas-microsoft-com:office:word" xmlns:w="http://schemas.openxmlformats.org/wordprocessingml/2006/main" xmlns:w14="http://schemas.microsoft.com/office/word/2010/wordml" xmlns:w15="http://schemas.microsoft.com/office/word/2012/wordml" xmlns:w16cex="http://schemas.microsoft.com/office/word/2018/wordml/cex" xmlns:w16cid="http://schemas.microsoft.com/office/word/2016/wordml/cid" xmlns:w16="http://schemas.microsoft.com/office/word/2018/wordml" xmlns:w16du="http://schemas.microsoft.com/office/word/2023/wordml/word16du" xmlns:w16sdtdh="http://schemas.microsoft.com/office/word/2020/wordml/sdtdatahash" xmlns:w16sdtfl="http://schemas.microsoft.com/office/word/2024/wordml/sdtformatlock" xmlns:w16se="http://schemas.microsoft.com/office/word/2015/wordml/symex" xmlns:wpg="http://schemas.microsoft.com/office/word/2010/wordprocessingGroup" xmlns:wpi="http://schemas.microsoft.com/office/word/2010/wordprocessingInk" xmlns:wne="http://schemas.microsoft.com/office/word/2006/wordml" xmlns:wps="http://schemas.microsoft.com/office/word/2010/wordprocessingShape" mc:Ignorable="w14 w15 w16se w16cid w16 w16cex w16sdtdh w16sdtfl w16du wp14">
   <w:abstractNum w:abstractNumId="0" w15:restartNumberingAfterBreak="0">
+    <w:nsid w:val="28185A25"/>
+    <w:multiLevelType w:val="hybridMultilevel"/>
+    <w:tmpl w:val="1902B5CE"/>
+    <w:lvl w:ilvl="0" w:tplc="1870C0B2">
+      <w:start w:val="3"/>
+      <w:numFmt w:val="bullet"/>
+      <w:lvlText w:val="-"/>
+      <w:lvlJc w:val="left"/>
+      <w:pPr>
+        <w:ind w:left="1080" w:hanging="360"/>
+      </w:pPr>
+      <w:rPr>
+        <w:rFonts w:ascii="Times New Roman" w:eastAsiaTheme="minorHAnsi" w:hAnsi="Times New Roman" w:cs="Times New Roman" w:hint="default"/>
+      </w:rPr>
+    </w:lvl>
+    <w:lvl w:ilvl="1" w:tplc="04090003" w:tentative="1">
+      <w:start w:val="1"/>
+      <w:numFmt w:val="bullet"/>
+      <w:lvlText w:val="o"/>
+      <w:lvlJc w:val="left"/>
+      <w:pPr>
+        <w:ind w:left="1800" w:hanging="360"/>
+      </w:pPr>
+      <w:rPr>
+        <w:rFonts w:ascii="Courier New" w:hAnsi="Courier New" w:cs="Courier New" w:hint="default"/>
+      </w:rPr>
+    </w:lvl>
+    <w:lvl w:ilvl="2" w:tplc="04090005" w:tentative="1">
+      <w:start w:val="1"/>
+      <w:numFmt w:val="bullet"/>
+      <w:lvlText w:val=""/>
+      <w:lvlJc w:val="left"/>
+      <w:pPr>
+        <w:ind w:left="2520" w:hanging="360"/>
+      </w:pPr>
+      <w:rPr>
+        <w:rFonts w:ascii="Wingdings" w:hAnsi="Wingdings" w:hint="default"/>
+      </w:rPr>
+    </w:lvl>
+    <w:lvl w:ilvl="3" w:tplc="04090001" w:tentative="1">
+      <w:start w:val="1"/>
+      <w:numFmt w:val="bullet"/>
+      <w:lvlText w:val=""/>
+      <w:lvlJc w:val="left"/>
+      <w:pPr>
+        <w:ind w:left="3240" w:hanging="360"/>
+      </w:pPr>
+      <w:rPr>
+        <w:rFonts w:ascii="Symbol" w:hAnsi="Symbol" w:hint="default"/>
+      </w:rPr>
+    </w:lvl>
+    <w:lvl w:ilvl="4" w:tplc="04090003" w:tentative="1">
+      <w:start w:val="1"/>
+      <w:numFmt w:val="bullet"/>
+      <w:lvlText w:val="o"/>
+      <w:lvlJc w:val="left"/>
+      <w:pPr>
+        <w:ind w:left="3960" w:hanging="360"/>
+      </w:pPr>
+      <w:rPr>
+        <w:rFonts w:ascii="Courier New" w:hAnsi="Courier New" w:cs="Courier New" w:hint="default"/>
+      </w:rPr>
+    </w:lvl>
+    <w:lvl w:ilvl="5" w:tplc="04090005" w:tentative="1">
+      <w:start w:val="1"/>
+      <w:numFmt w:val="bullet"/>
+      <w:lvlText w:val=""/>
+      <w:lvlJc w:val="left"/>
+      <w:pPr>
+        <w:ind w:left="4680" w:hanging="360"/>
+      </w:pPr>
+      <w:rPr>
+        <w:rFonts w:ascii="Wingdings" w:hAnsi="Wingdings" w:hint="default"/>
+      </w:rPr>
+    </w:lvl>
+    <w:lvl w:ilvl="6" w:tplc="04090001" w:tentative="1">
+      <w:start w:val="1"/>
+      <w:numFmt w:val="bullet"/>
+      <w:lvlText w:val=""/>
+      <w:lvlJc w:val="left"/>
+      <w:pPr>
+        <w:ind w:left="5400" w:hanging="360"/>
+      </w:pPr>
+      <w:rPr>
+        <w:rFonts w:ascii="Symbol" w:hAnsi="Symbol" w:hint="default"/>
+      </w:rPr>
+    </w:lvl>
+    <w:lvl w:ilvl="7" w:tplc="04090003" w:tentative="1">
+      <w:start w:val="1"/>
+      <w:numFmt w:val="bullet"/>
+      <w:lvlText w:val="o"/>
+      <w:lvlJc w:val="left"/>
+      <w:pPr>
+        <w:ind w:left="6120" w:hanging="360"/>
+      </w:pPr>
+      <w:rPr>
+        <w:rFonts w:ascii="Courier New" w:hAnsi="Courier New" w:cs="Courier New" w:hint="default"/>
+      </w:rPr>
+    </w:lvl>
+    <w:lvl w:ilvl="8" w:tplc="04090005" w:tentative="1">
+      <w:start w:val="1"/>
+      <w:numFmt w:val="bullet"/>
+      <w:lvlText w:val=""/>
+      <w:lvlJc w:val="left"/>
+      <w:pPr>
+        <w:ind w:left="6840" w:hanging="360"/>
+      </w:pPr>
+      <w:rPr>
+        <w:rFonts w:ascii="Wingdings" w:hAnsi="Wingdings" w:hint="default"/>
+      </w:rPr>
+    </w:lvl>
+  </w:abstractNum>
+  <w:abstractNum w:abstractNumId="1" w15:restartNumberingAfterBreak="0">
     <w:nsid w:val="61734515"/>
     <w:multiLevelType w:val="hybridMultilevel"/>
     <w:tmpl w:val="D4B4BE88"/>
@@ -9842,7 +10066,7 @@
       </w:pPr>
     </w:lvl>
   </w:abstractNum>
-  <w:abstractNum w:abstractNumId="1" w15:restartNumberingAfterBreak="0">
+  <w:abstractNum w:abstractNumId="2" w15:restartNumberingAfterBreak="0">
     <w:nsid w:val="72AF71B4"/>
     <w:multiLevelType w:val="hybridMultilevel"/>
     <w:tmpl w:val="CA54B07C"/>
@@ -9932,10 +10156,13 @@
     </w:lvl>
   </w:abstractNum>
   <w:num w:numId="1" w16cid:durableId="943197607">
-    <w:abstractNumId w:val="0"/>
+    <w:abstractNumId w:val="1"/>
   </w:num>
   <w:num w:numId="2" w16cid:durableId="1231190253">
-    <w:abstractNumId w:val="1"/>
+    <w:abstractNumId w:val="2"/>
+  </w:num>
+  <w:num w:numId="3" w16cid:durableId="665405925">
+    <w:abstractNumId w:val="0"/>
   </w:num>
 </w:numbering>
 </file>

</xml_diff>